<commit_message>
grammatica fix in een klein stukje
</commit_message>
<xml_diff>
--- a/Documenten EenmaalAndermaal/onderzoek Front-end Framework/Onderzoek front-end Framework.docx
+++ b/Documenten EenmaalAndermaal/onderzoek Front-end Framework/Onderzoek front-end Framework.docx
@@ -26,6 +26,7 @@
               <w:lang w:val="en-GB"/>
             </w:rPr>
           </w:pPr>
+          <w:proofErr w:type="spellStart"/>
           <w:r>
             <w:rPr>
               <w:rStyle w:val="normaltextrun"/>
@@ -36,7 +37,20 @@
               <w:szCs w:val="72"/>
               <w:lang w:val="en-GB"/>
             </w:rPr>
-            <w:t>i-Project - </w:t>
+            <w:t>i</w:t>
+          </w:r>
+          <w:proofErr w:type="spellEnd"/>
+          <w:r>
+            <w:rPr>
+              <w:rStyle w:val="normaltextrun"/>
+              <w:rFonts w:ascii="Arial" w:hAnsi="Arial" w:cs="Arial"/>
+              <w:b/>
+              <w:bCs/>
+              <w:sz w:val="72"/>
+              <w:szCs w:val="72"/>
+              <w:lang w:val="en-GB"/>
+            </w:rPr>
+            <w:t>-Project - </w:t>
           </w:r>
           <w:r>
             <w:rPr>
@@ -88,6 +102,7 @@
               <w:lang w:val="en-GB"/>
             </w:rPr>
           </w:pPr>
+          <w:proofErr w:type="spellStart"/>
           <w:r>
             <w:rPr>
               <w:rStyle w:val="normaltextrun"/>
@@ -98,7 +113,20 @@
               <w:szCs w:val="36"/>
               <w:lang w:val="en-GB"/>
             </w:rPr>
-            <w:t>Onderzoek front-end Framework</w:t>
+            <w:t>Onderzoek</w:t>
+          </w:r>
+          <w:proofErr w:type="spellEnd"/>
+          <w:r>
+            <w:rPr>
+              <w:rStyle w:val="normaltextrun"/>
+              <w:rFonts w:ascii="Arial" w:hAnsi="Arial" w:cs="Arial"/>
+              <w:b/>
+              <w:bCs/>
+              <w:sz w:val="36"/>
+              <w:szCs w:val="36"/>
+              <w:lang w:val="en-GB"/>
+            </w:rPr>
+            <w:t xml:space="preserve"> front-end Framework</w:t>
           </w:r>
         </w:p>
         <w:p>
@@ -139,12 +167,37 @@
             </w:rPr>
             <w:t xml:space="preserve">: </w:t>
           </w:r>
+          <w:proofErr w:type="spellStart"/>
           <w:r>
             <w:rPr>
               <w:rStyle w:val="normaltextrun"/>
               <w:rFonts w:ascii="Arial" w:hAnsi="Arial" w:cs="Arial"/>
             </w:rPr>
-            <w:t xml:space="preserve">Yakup Küçük </w:t>
+            <w:t>Yakup</w:t>
+          </w:r>
+          <w:proofErr w:type="spellEnd"/>
+          <w:r>
+            <w:rPr>
+              <w:rStyle w:val="normaltextrun"/>
+              <w:rFonts w:ascii="Arial" w:hAnsi="Arial" w:cs="Arial"/>
+            </w:rPr>
+            <w:t xml:space="preserve"> </w:t>
+          </w:r>
+          <w:proofErr w:type="spellStart"/>
+          <w:r>
+            <w:rPr>
+              <w:rStyle w:val="normaltextrun"/>
+              <w:rFonts w:ascii="Arial" w:hAnsi="Arial" w:cs="Arial"/>
+            </w:rPr>
+            <w:t>Küçük</w:t>
+          </w:r>
+          <w:proofErr w:type="spellEnd"/>
+          <w:r>
+            <w:rPr>
+              <w:rStyle w:val="normaltextrun"/>
+              <w:rFonts w:ascii="Arial" w:hAnsi="Arial" w:cs="Arial"/>
+            </w:rPr>
+            <w:t xml:space="preserve"> </w:t>
           </w:r>
         </w:p>
         <w:p>
@@ -241,7 +294,25 @@
               <w:rFonts w:ascii="Arial" w:hAnsi="Arial" w:cs="Arial"/>
               <w:lang w:val="en-GB"/>
             </w:rPr>
-            <w:t>E. Alper -</w:t>
+            <w:t xml:space="preserve">E. </w:t>
+          </w:r>
+          <w:proofErr w:type="spellStart"/>
+          <w:r>
+            <w:rPr>
+              <w:rStyle w:val="normaltextrun"/>
+              <w:rFonts w:ascii="Arial" w:hAnsi="Arial" w:cs="Arial"/>
+              <w:lang w:val="en-GB"/>
+            </w:rPr>
+            <w:t>Alper</w:t>
+          </w:r>
+          <w:proofErr w:type="spellEnd"/>
+          <w:r>
+            <w:rPr>
+              <w:rStyle w:val="normaltextrun"/>
+              <w:rFonts w:ascii="Arial" w:hAnsi="Arial" w:cs="Arial"/>
+              <w:lang w:val="en-GB"/>
+            </w:rPr>
+            <w:t xml:space="preserve"> -</w:t>
           </w:r>
           <w:r>
             <w:rPr>
@@ -2049,7 +2120,15 @@
         <w:t>Voordelen</w:t>
       </w:r>
       <w:r>
-        <w:t xml:space="preserve"> (Slant, 2019):</w:t>
+        <w:t xml:space="preserve"> (</w:t>
+      </w:r>
+      <w:proofErr w:type="spellStart"/>
+      <w:r>
+        <w:t>Slant</w:t>
+      </w:r>
+      <w:proofErr w:type="spellEnd"/>
+      <w:r>
+        <w:t>, 2019):</w:t>
       </w:r>
     </w:p>
     <w:p>
@@ -2100,7 +2179,21 @@
         <w:rPr>
           <w:color w:val="5A5A5A"/>
         </w:rPr>
-        <w:t xml:space="preserve"> (responsive).</w:t>
+        <w:t xml:space="preserve"> (</w:t>
+      </w:r>
+      <w:proofErr w:type="spellStart"/>
+      <w:r>
+        <w:rPr>
+          <w:color w:val="5A5A5A"/>
+        </w:rPr>
+        <w:t>responsive</w:t>
+      </w:r>
+      <w:proofErr w:type="spellEnd"/>
+      <w:r>
+        <w:rPr>
+          <w:color w:val="5A5A5A"/>
+        </w:rPr>
+        <w:t>).</w:t>
       </w:r>
     </w:p>
     <w:p>
@@ -2255,7 +2348,21 @@
         <w:rPr>
           <w:rFonts w:ascii="Calibri" w:eastAsia="Calibri" w:hAnsi="Calibri" w:cs="Calibri"/>
         </w:rPr>
-        <w:t>(Thakur, 2018):</w:t>
+        <w:t>(</w:t>
+      </w:r>
+      <w:proofErr w:type="spellStart"/>
+      <w:r>
+        <w:rPr>
+          <w:rFonts w:ascii="Calibri" w:eastAsia="Calibri" w:hAnsi="Calibri" w:cs="Calibri"/>
+        </w:rPr>
+        <w:t>Thakur</w:t>
+      </w:r>
+      <w:proofErr w:type="spellEnd"/>
+      <w:r>
+        <w:rPr>
+          <w:rFonts w:ascii="Calibri" w:eastAsia="Calibri" w:hAnsi="Calibri" w:cs="Calibri"/>
+        </w:rPr>
+        <w:t>, 2018):</w:t>
       </w:r>
     </w:p>
     <w:p>
@@ -2288,7 +2395,21 @@
         <w:rPr>
           <w:color w:val="5A5A5A"/>
         </w:rPr>
-        <w:t>Het geeft volledige controle over UIs.</w:t>
+        <w:t xml:space="preserve">Het geeft volledige controle over </w:t>
+      </w:r>
+      <w:proofErr w:type="spellStart"/>
+      <w:r>
+        <w:rPr>
+          <w:color w:val="5A5A5A"/>
+        </w:rPr>
+        <w:t>UIs</w:t>
+      </w:r>
+      <w:proofErr w:type="spellEnd"/>
+      <w:r>
+        <w:rPr>
+          <w:color w:val="5A5A5A"/>
+        </w:rPr>
+        <w:t>.</w:t>
       </w:r>
     </w:p>
     <w:p>
@@ -2326,7 +2447,21 @@
         <w:rPr>
           <w:rFonts w:ascii="Calibri" w:eastAsia="Calibri" w:hAnsi="Calibri" w:cs="Calibri"/>
         </w:rPr>
-        <w:t>(Thakur, 2018)</w:t>
+        <w:t>(</w:t>
+      </w:r>
+      <w:proofErr w:type="spellStart"/>
+      <w:r>
+        <w:rPr>
+          <w:rFonts w:ascii="Calibri" w:eastAsia="Calibri" w:hAnsi="Calibri" w:cs="Calibri"/>
+        </w:rPr>
+        <w:t>Thakur</w:t>
+      </w:r>
+      <w:proofErr w:type="spellEnd"/>
+      <w:r>
+        <w:rPr>
+          <w:rFonts w:ascii="Calibri" w:eastAsia="Calibri" w:hAnsi="Calibri" w:cs="Calibri"/>
+        </w:rPr>
+        <w:t>, 2018)</w:t>
       </w:r>
       <w:r>
         <w:rPr>
@@ -2415,11 +2550,33 @@
       <w:pPr>
         <w:ind w:left="0"/>
       </w:pPr>
+      <w:proofErr w:type="spellStart"/>
       <w:r>
         <w:rPr>
           <w:lang w:val="en-GB"/>
         </w:rPr>
-        <w:t xml:space="preserve">Een andere framework is Semantic UI. </w:t>
+        <w:t>Een</w:t>
+      </w:r>
+      <w:proofErr w:type="spellEnd"/>
+      <w:r>
+        <w:rPr>
+          <w:lang w:val="en-GB"/>
+        </w:rPr>
+        <w:t xml:space="preserve"> </w:t>
+      </w:r>
+      <w:proofErr w:type="spellStart"/>
+      <w:r>
+        <w:rPr>
+          <w:lang w:val="en-GB"/>
+        </w:rPr>
+        <w:t>andere</w:t>
+      </w:r>
+      <w:proofErr w:type="spellEnd"/>
+      <w:r>
+        <w:rPr>
+          <w:lang w:val="en-GB"/>
+        </w:rPr>
+        <w:t xml:space="preserve"> framework is Semantic UI. </w:t>
       </w:r>
       <w:r>
         <w:t xml:space="preserve">Deze heeft veel overeenkomsten met bootstrap. Het is makkelijker in gebruik maar een stuk langzamer door de grote bestanden die nodig zijn voor het gebruik ervan. </w:t>
@@ -2459,8 +2616,13 @@
           <w:color w:val="5A5A5A"/>
         </w:rPr>
       </w:pPr>
-      <w:r>
-        <w:t xml:space="preserve">Responsive, houdt rekening met verschillende schermgroottes. </w:t>
+      <w:proofErr w:type="spellStart"/>
+      <w:r>
+        <w:t>Responsive</w:t>
+      </w:r>
+      <w:proofErr w:type="spellEnd"/>
+      <w:r>
+        <w:t xml:space="preserve">, houdt rekening met verschillende schermgroottes. </w:t>
       </w:r>
     </w:p>
     <w:p>
@@ -2478,7 +2640,21 @@
         <w:rPr>
           <w:color w:val="5A5A5A"/>
         </w:rPr>
-        <w:t xml:space="preserve">Veel verschillende starting templates. </w:t>
+        <w:t xml:space="preserve">Veel verschillende </w:t>
+      </w:r>
+      <w:proofErr w:type="spellStart"/>
+      <w:r>
+        <w:rPr>
+          <w:color w:val="5A5A5A"/>
+        </w:rPr>
+        <w:t>starting</w:t>
+      </w:r>
+      <w:proofErr w:type="spellEnd"/>
+      <w:r>
+        <w:rPr>
+          <w:color w:val="5A5A5A"/>
+        </w:rPr>
+        <w:t xml:space="preserve"> templates. </w:t>
       </w:r>
     </w:p>
     <w:p>
@@ -2623,7 +2799,21 @@
         <w:rPr>
           <w:rFonts w:ascii="Calibri" w:eastAsia="Calibri" w:hAnsi="Calibri" w:cs="Calibri"/>
         </w:rPr>
-        <w:t>Je kunt er nette leesbare code mee schrijven. (Thakur, 2018)</w:t>
+        <w:t>Je kunt er nette leesbare code mee schrijven. (</w:t>
+      </w:r>
+      <w:proofErr w:type="spellStart"/>
+      <w:r>
+        <w:rPr>
+          <w:rFonts w:ascii="Calibri" w:eastAsia="Calibri" w:hAnsi="Calibri" w:cs="Calibri"/>
+        </w:rPr>
+        <w:t>Thakur</w:t>
+      </w:r>
+      <w:proofErr w:type="spellEnd"/>
+      <w:r>
+        <w:rPr>
+          <w:rFonts w:ascii="Calibri" w:eastAsia="Calibri" w:hAnsi="Calibri" w:cs="Calibri"/>
+        </w:rPr>
+        <w:t>, 2018)</w:t>
       </w:r>
     </w:p>
     <w:p>
@@ -2647,7 +2837,21 @@
         <w:rPr>
           <w:rFonts w:ascii="Calibri" w:eastAsia="Calibri" w:hAnsi="Calibri" w:cs="Calibri"/>
         </w:rPr>
-        <w:t xml:space="preserve"> (Thakur, 2018)</w:t>
+        <w:t xml:space="preserve"> (</w:t>
+      </w:r>
+      <w:proofErr w:type="spellStart"/>
+      <w:r>
+        <w:rPr>
+          <w:rFonts w:ascii="Calibri" w:eastAsia="Calibri" w:hAnsi="Calibri" w:cs="Calibri"/>
+        </w:rPr>
+        <w:t>Thakur</w:t>
+      </w:r>
+      <w:proofErr w:type="spellEnd"/>
+      <w:r>
+        <w:rPr>
+          <w:rFonts w:ascii="Calibri" w:eastAsia="Calibri" w:hAnsi="Calibri" w:cs="Calibri"/>
+        </w:rPr>
+        <w:t>, 2018)</w:t>
       </w:r>
     </w:p>
     <w:p>
@@ -2671,7 +2875,21 @@
         <w:rPr>
           <w:rFonts w:ascii="Calibri" w:eastAsia="Calibri" w:hAnsi="Calibri" w:cs="Calibri"/>
         </w:rPr>
-        <w:t xml:space="preserve"> (Thakur, 2018)</w:t>
+        <w:t xml:space="preserve"> (</w:t>
+      </w:r>
+      <w:proofErr w:type="spellStart"/>
+      <w:r>
+        <w:rPr>
+          <w:rFonts w:ascii="Calibri" w:eastAsia="Calibri" w:hAnsi="Calibri" w:cs="Calibri"/>
+        </w:rPr>
+        <w:t>Thakur</w:t>
+      </w:r>
+      <w:proofErr w:type="spellEnd"/>
+      <w:r>
+        <w:rPr>
+          <w:rFonts w:ascii="Calibri" w:eastAsia="Calibri" w:hAnsi="Calibri" w:cs="Calibri"/>
+        </w:rPr>
+        <w:t>, 2018)</w:t>
       </w:r>
     </w:p>
     <w:p>
@@ -2689,7 +2907,21 @@
         <w:rPr>
           <w:rFonts w:ascii="Calibri" w:eastAsia="Calibri" w:hAnsi="Calibri" w:cs="Calibri"/>
         </w:rPr>
-        <w:t>Het heeft veel ingebouwde functionaliteit. (Sevilleja, 2018)</w:t>
+        <w:t>Het heeft veel ingebouwde functionaliteit. (</w:t>
+      </w:r>
+      <w:proofErr w:type="spellStart"/>
+      <w:r>
+        <w:rPr>
+          <w:rFonts w:ascii="Calibri" w:eastAsia="Calibri" w:hAnsi="Calibri" w:cs="Calibri"/>
+        </w:rPr>
+        <w:t>Sevilleja</w:t>
+      </w:r>
+      <w:proofErr w:type="spellEnd"/>
+      <w:r>
+        <w:rPr>
+          <w:rFonts w:ascii="Calibri" w:eastAsia="Calibri" w:hAnsi="Calibri" w:cs="Calibri"/>
+        </w:rPr>
+        <w:t>, 2018)</w:t>
       </w:r>
     </w:p>
     <w:p>
@@ -2721,7 +2953,21 @@
         <w:rPr>
           <w:rFonts w:ascii="Calibri" w:eastAsia="Calibri" w:hAnsi="Calibri" w:cs="Calibri"/>
         </w:rPr>
-        <w:t>Bulma heeft een wat kleinere community. (Thakur, 2018)</w:t>
+        <w:t>Bulma heeft een wat kleinere community. (</w:t>
+      </w:r>
+      <w:proofErr w:type="spellStart"/>
+      <w:r>
+        <w:rPr>
+          <w:rFonts w:ascii="Calibri" w:eastAsia="Calibri" w:hAnsi="Calibri" w:cs="Calibri"/>
+        </w:rPr>
+        <w:t>Thakur</w:t>
+      </w:r>
+      <w:proofErr w:type="spellEnd"/>
+      <w:r>
+        <w:rPr>
+          <w:rFonts w:ascii="Calibri" w:eastAsia="Calibri" w:hAnsi="Calibri" w:cs="Calibri"/>
+        </w:rPr>
+        <w:t>, 2018)</w:t>
       </w:r>
     </w:p>
     <w:p>
@@ -2739,7 +2985,21 @@
         <w:rPr>
           <w:color w:val="5A5A5A"/>
         </w:rPr>
-        <w:t>Bulma heeft minder documentatie. (Bennour, 2018)</w:t>
+        <w:t>Bulma heeft minder documentatie. (</w:t>
+      </w:r>
+      <w:proofErr w:type="spellStart"/>
+      <w:r>
+        <w:rPr>
+          <w:color w:val="5A5A5A"/>
+        </w:rPr>
+        <w:t>Bennour</w:t>
+      </w:r>
+      <w:proofErr w:type="spellEnd"/>
+      <w:r>
+        <w:rPr>
+          <w:color w:val="5A5A5A"/>
+        </w:rPr>
+        <w:t>, 2018)</w:t>
       </w:r>
     </w:p>
     <w:p>
@@ -2776,16 +3036,26 @@
       </w:pPr>
       <w:r>
         <w:lastRenderedPageBreak/>
-        <w:t>2.5. Skeleton</w:t>
+        <w:t xml:space="preserve">2.5. </w:t>
+      </w:r>
+      <w:proofErr w:type="spellStart"/>
+      <w:r>
+        <w:t>Skeleton</w:t>
       </w:r>
       <w:bookmarkEnd w:id="15"/>
+      <w:proofErr w:type="spellEnd"/>
     </w:p>
     <w:p>
       <w:pPr>
         <w:ind w:left="0"/>
       </w:pPr>
-      <w:r>
-        <w:t>Skeleton is een zeer simpele framework gemaakt voor beginners. Je kunt er niet veel spectaculairs mee maken, maar het is wel gemaakt voor beginners.</w:t>
+      <w:proofErr w:type="spellStart"/>
+      <w:r>
+        <w:t>Skeleton</w:t>
+      </w:r>
+      <w:proofErr w:type="spellEnd"/>
+      <w:r>
+        <w:t xml:space="preserve"> is een zeer simpele framework gemaakt voor beginners. Je kunt er niet veel spectaculairs mee maken, maar het is wel gemaakt voor beginners.</w:t>
       </w:r>
     </w:p>
     <w:p>
@@ -2793,7 +3063,15 @@
         <w:ind w:left="0"/>
       </w:pPr>
       <w:r>
-        <w:t>Voordelen (Agriya, 2016):</w:t>
+        <w:t>Voordelen (</w:t>
+      </w:r>
+      <w:proofErr w:type="spellStart"/>
+      <w:r>
+        <w:t>Agriya</w:t>
+      </w:r>
+      <w:proofErr w:type="spellEnd"/>
+      <w:r>
+        <w:t>, 2016):</w:t>
       </w:r>
     </w:p>
     <w:p>
@@ -2913,22 +3191,63 @@
       </w:pPr>
       <w:bookmarkStart w:id="16" w:name="_Toc6490302"/>
       <w:r>
-        <w:t>2.6. UIKit</w:t>
+        <w:t xml:space="preserve">2.6. </w:t>
+      </w:r>
+      <w:proofErr w:type="spellStart"/>
+      <w:r>
+        <w:t>UIKit</w:t>
       </w:r>
       <w:bookmarkEnd w:id="16"/>
+      <w:proofErr w:type="spellEnd"/>
     </w:p>
     <w:p>
       <w:pPr>
         <w:ind w:left="0"/>
       </w:pPr>
       <w:r>
-        <w:t xml:space="preserve">Een framework ontwikkeld door YOOtheme. De focus ligt hier (zoals de naam zegt) op de userinterface. </w:t>
+        <w:t xml:space="preserve">Een framework ontwikkeld door </w:t>
+      </w:r>
+      <w:proofErr w:type="spellStart"/>
+      <w:r>
+        <w:t>YOOtheme</w:t>
+      </w:r>
+      <w:proofErr w:type="spellEnd"/>
+      <w:r>
+        <w:t xml:space="preserve">. De focus ligt hier (zoals de naam zegt) op de userinterface. </w:t>
       </w:r>
       <w:r>
         <w:rPr>
           <w:rFonts w:ascii="Calibri" w:eastAsia="Calibri" w:hAnsi="Calibri" w:cs="Calibri"/>
         </w:rPr>
-        <w:t>(YOOtheme, z.d.)</w:t>
+        <w:t>(</w:t>
+      </w:r>
+      <w:proofErr w:type="spellStart"/>
+      <w:r>
+        <w:rPr>
+          <w:rFonts w:ascii="Calibri" w:eastAsia="Calibri" w:hAnsi="Calibri" w:cs="Calibri"/>
+        </w:rPr>
+        <w:t>YOOtheme</w:t>
+      </w:r>
+      <w:proofErr w:type="spellEnd"/>
+      <w:r>
+        <w:rPr>
+          <w:rFonts w:ascii="Calibri" w:eastAsia="Calibri" w:hAnsi="Calibri" w:cs="Calibri"/>
+        </w:rPr>
+        <w:t xml:space="preserve">, </w:t>
+      </w:r>
+      <w:proofErr w:type="spellStart"/>
+      <w:r>
+        <w:rPr>
+          <w:rFonts w:ascii="Calibri" w:eastAsia="Calibri" w:hAnsi="Calibri" w:cs="Calibri"/>
+        </w:rPr>
+        <w:t>z.d.</w:t>
+      </w:r>
+      <w:proofErr w:type="spellEnd"/>
+      <w:r>
+        <w:rPr>
+          <w:rFonts w:ascii="Calibri" w:eastAsia="Calibri" w:hAnsi="Calibri" w:cs="Calibri"/>
+        </w:rPr>
+        <w:t>)</w:t>
       </w:r>
     </w:p>
     <w:p>
@@ -2958,7 +3277,23 @@
         <w:t xml:space="preserve">Simpele, nette stijl. </w:t>
       </w:r>
       <w:r>
-        <w:t>(Slant, z.d.)</w:t>
+        <w:t>(</w:t>
+      </w:r>
+      <w:proofErr w:type="spellStart"/>
+      <w:r>
+        <w:t>Slant</w:t>
+      </w:r>
+      <w:proofErr w:type="spellEnd"/>
+      <w:r>
+        <w:t xml:space="preserve">, </w:t>
+      </w:r>
+      <w:proofErr w:type="spellStart"/>
+      <w:r>
+        <w:t>z.d.</w:t>
+      </w:r>
+      <w:proofErr w:type="spellEnd"/>
+      <w:r>
+        <w:t>)</w:t>
       </w:r>
     </w:p>
     <w:p>
@@ -2976,10 +3311,40 @@
         <w:rPr>
           <w:color w:val="5A5A5A"/>
         </w:rPr>
-        <w:t xml:space="preserve">Komt met eigen icons. </w:t>
-      </w:r>
-      <w:r>
-        <w:t>(Slant, z.d.)</w:t>
+        <w:t xml:space="preserve">Komt met eigen </w:t>
+      </w:r>
+      <w:proofErr w:type="spellStart"/>
+      <w:r>
+        <w:rPr>
+          <w:color w:val="5A5A5A"/>
+        </w:rPr>
+        <w:t>icons</w:t>
+      </w:r>
+      <w:proofErr w:type="spellEnd"/>
+      <w:r>
+        <w:rPr>
+          <w:color w:val="5A5A5A"/>
+        </w:rPr>
+        <w:t xml:space="preserve">. </w:t>
+      </w:r>
+      <w:r>
+        <w:t>(</w:t>
+      </w:r>
+      <w:proofErr w:type="spellStart"/>
+      <w:r>
+        <w:t>Slant</w:t>
+      </w:r>
+      <w:proofErr w:type="spellEnd"/>
+      <w:r>
+        <w:t xml:space="preserve">, </w:t>
+      </w:r>
+      <w:proofErr w:type="spellStart"/>
+      <w:r>
+        <w:t>z.d.</w:t>
+      </w:r>
+      <w:proofErr w:type="spellEnd"/>
+      <w:r>
+        <w:t>)</w:t>
       </w:r>
     </w:p>
     <w:p>
@@ -2998,7 +3363,35 @@
         <w:rPr>
           <w:color w:val="5A5A5A"/>
         </w:rPr>
-        <w:t>Komt met ingebouwde animaties (Slant, z.d.)</w:t>
+        <w:t>Komt met ingebouwde animaties (</w:t>
+      </w:r>
+      <w:proofErr w:type="spellStart"/>
+      <w:r>
+        <w:rPr>
+          <w:color w:val="5A5A5A"/>
+        </w:rPr>
+        <w:t>Slant</w:t>
+      </w:r>
+      <w:proofErr w:type="spellEnd"/>
+      <w:r>
+        <w:rPr>
+          <w:color w:val="5A5A5A"/>
+        </w:rPr>
+        <w:t xml:space="preserve">, </w:t>
+      </w:r>
+      <w:proofErr w:type="spellStart"/>
+      <w:r>
+        <w:rPr>
+          <w:color w:val="5A5A5A"/>
+        </w:rPr>
+        <w:t>z.d.</w:t>
+      </w:r>
+      <w:proofErr w:type="spellEnd"/>
+      <w:r>
+        <w:rPr>
+          <w:color w:val="5A5A5A"/>
+        </w:rPr>
+        <w:t>)</w:t>
       </w:r>
     </w:p>
     <w:p>
@@ -3017,7 +3410,35 @@
         <w:rPr>
           <w:color w:val="5A5A5A"/>
         </w:rPr>
-        <w:t>Erg modulair. (Slant, z.d.)</w:t>
+        <w:t>Erg modulair. (</w:t>
+      </w:r>
+      <w:proofErr w:type="spellStart"/>
+      <w:r>
+        <w:rPr>
+          <w:color w:val="5A5A5A"/>
+        </w:rPr>
+        <w:t>Slant</w:t>
+      </w:r>
+      <w:proofErr w:type="spellEnd"/>
+      <w:r>
+        <w:rPr>
+          <w:color w:val="5A5A5A"/>
+        </w:rPr>
+        <w:t xml:space="preserve">, </w:t>
+      </w:r>
+      <w:proofErr w:type="spellStart"/>
+      <w:r>
+        <w:rPr>
+          <w:color w:val="5A5A5A"/>
+        </w:rPr>
+        <w:t>z.d.</w:t>
+      </w:r>
+      <w:proofErr w:type="spellEnd"/>
+      <w:r>
+        <w:rPr>
+          <w:color w:val="5A5A5A"/>
+        </w:rPr>
+        <w:t>)</w:t>
       </w:r>
     </w:p>
     <w:p>
@@ -3050,7 +3471,35 @@
         <w:rPr>
           <w:color w:val="5A5A5A"/>
         </w:rPr>
-        <w:t>Niet erg populair dus weinig community support. (Slant, z.d.)</w:t>
+        <w:t>Niet erg populair dus weinig community support. (</w:t>
+      </w:r>
+      <w:proofErr w:type="spellStart"/>
+      <w:r>
+        <w:rPr>
+          <w:color w:val="5A5A5A"/>
+        </w:rPr>
+        <w:t>Slant</w:t>
+      </w:r>
+      <w:proofErr w:type="spellEnd"/>
+      <w:r>
+        <w:rPr>
+          <w:color w:val="5A5A5A"/>
+        </w:rPr>
+        <w:t xml:space="preserve">, </w:t>
+      </w:r>
+      <w:proofErr w:type="spellStart"/>
+      <w:r>
+        <w:rPr>
+          <w:color w:val="5A5A5A"/>
+        </w:rPr>
+        <w:t>z.d.</w:t>
+      </w:r>
+      <w:proofErr w:type="spellEnd"/>
+      <w:r>
+        <w:rPr>
+          <w:color w:val="5A5A5A"/>
+        </w:rPr>
+        <w:t>)</w:t>
       </w:r>
     </w:p>
     <w:p>
@@ -3068,7 +3517,35 @@
         <w:rPr>
           <w:color w:val="5A5A5A"/>
         </w:rPr>
-        <w:t>Begin sjablonen zijn niet gratis. (Slant, z.d.)</w:t>
+        <w:t>Begin sjablonen zijn niet gratis. (</w:t>
+      </w:r>
+      <w:proofErr w:type="spellStart"/>
+      <w:r>
+        <w:rPr>
+          <w:color w:val="5A5A5A"/>
+        </w:rPr>
+        <w:t>Slant</w:t>
+      </w:r>
+      <w:proofErr w:type="spellEnd"/>
+      <w:r>
+        <w:rPr>
+          <w:color w:val="5A5A5A"/>
+        </w:rPr>
+        <w:t xml:space="preserve">, </w:t>
+      </w:r>
+      <w:proofErr w:type="spellStart"/>
+      <w:r>
+        <w:rPr>
+          <w:color w:val="5A5A5A"/>
+        </w:rPr>
+        <w:t>z.d.</w:t>
+      </w:r>
+      <w:proofErr w:type="spellEnd"/>
+      <w:r>
+        <w:rPr>
+          <w:color w:val="5A5A5A"/>
+        </w:rPr>
+        <w:t>)</w:t>
       </w:r>
     </w:p>
     <w:p>
@@ -3087,7 +3564,35 @@
         <w:rPr>
           <w:color w:val="5A5A5A"/>
         </w:rPr>
-        <w:t>Onoverzichtelijke code. (Slant, z.d.)</w:t>
+        <w:t>Onoverzichtelijke code. (</w:t>
+      </w:r>
+      <w:proofErr w:type="spellStart"/>
+      <w:r>
+        <w:rPr>
+          <w:color w:val="5A5A5A"/>
+        </w:rPr>
+        <w:t>Slant</w:t>
+      </w:r>
+      <w:proofErr w:type="spellEnd"/>
+      <w:r>
+        <w:rPr>
+          <w:color w:val="5A5A5A"/>
+        </w:rPr>
+        <w:t xml:space="preserve">, </w:t>
+      </w:r>
+      <w:proofErr w:type="spellStart"/>
+      <w:r>
+        <w:rPr>
+          <w:color w:val="5A5A5A"/>
+        </w:rPr>
+        <w:t>z.d.</w:t>
+      </w:r>
+      <w:proofErr w:type="spellEnd"/>
+      <w:r>
+        <w:rPr>
+          <w:color w:val="5A5A5A"/>
+        </w:rPr>
+        <w:t>)</w:t>
       </w:r>
     </w:p>
     <w:p>
@@ -3105,7 +3610,21 @@
         <w:rPr>
           <w:color w:val="5A5A5A"/>
         </w:rPr>
-        <w:t>Met 355kb relatief heavyweight.</w:t>
+        <w:t xml:space="preserve">Met 355kb relatief </w:t>
+      </w:r>
+      <w:proofErr w:type="spellStart"/>
+      <w:r>
+        <w:rPr>
+          <w:color w:val="5A5A5A"/>
+        </w:rPr>
+        <w:t>heavyweight</w:t>
+      </w:r>
+      <w:proofErr w:type="spellEnd"/>
+      <w:r>
+        <w:rPr>
+          <w:color w:val="5A5A5A"/>
+        </w:rPr>
+        <w:t>.</w:t>
       </w:r>
     </w:p>
     <w:p>
@@ -3177,7 +3696,15 @@
         </w:rPr>
       </w:pPr>
       <w:r>
-        <w:t>Het is responsive.</w:t>
+        <w:t xml:space="preserve">Het is </w:t>
+      </w:r>
+      <w:proofErr w:type="spellStart"/>
+      <w:r>
+        <w:t>responsive</w:t>
+      </w:r>
+      <w:proofErr w:type="spellEnd"/>
+      <w:r>
+        <w:t>.</w:t>
       </w:r>
     </w:p>
     <w:p>
@@ -3192,7 +3719,15 @@
         </w:rPr>
       </w:pPr>
       <w:r>
-        <w:t>Onder de 30kb dus erg lightweight.</w:t>
+        <w:t xml:space="preserve">Onder de 30kb dus erg </w:t>
+      </w:r>
+      <w:proofErr w:type="spellStart"/>
+      <w:r>
+        <w:t>lightweight</w:t>
+      </w:r>
+      <w:proofErr w:type="spellEnd"/>
+      <w:r>
+        <w:t>.</w:t>
       </w:r>
     </w:p>
     <w:p>
@@ -3207,7 +3742,15 @@
         </w:rPr>
       </w:pPr>
       <w:r>
-        <w:t>Goede starting lay-outs.</w:t>
+        <w:t xml:space="preserve">Goede </w:t>
+      </w:r>
+      <w:proofErr w:type="spellStart"/>
+      <w:r>
+        <w:t>starting</w:t>
+      </w:r>
+      <w:proofErr w:type="spellEnd"/>
+      <w:r>
+        <w:t xml:space="preserve"> lay-outs.</w:t>
       </w:r>
     </w:p>
     <w:p>
@@ -3293,9 +3836,14 @@
       </w:pPr>
       <w:bookmarkStart w:id="18" w:name="_Toc6490304"/>
       <w:r>
-        <w:t>2.8. Materialize</w:t>
+        <w:t xml:space="preserve">2.8. </w:t>
+      </w:r>
+      <w:proofErr w:type="spellStart"/>
+      <w:r>
+        <w:t>Materialize</w:t>
       </w:r>
       <w:bookmarkEnd w:id="18"/>
+      <w:proofErr w:type="spellEnd"/>
       <w:r>
         <w:t xml:space="preserve"> </w:t>
       </w:r>
@@ -3304,8 +3852,13 @@
       <w:pPr>
         <w:ind w:left="0"/>
       </w:pPr>
-      <w:r>
-        <w:t xml:space="preserve">Materialize is een framework die veel werkt met op google gebaseerde componenten, daardoor erg gewild. </w:t>
+      <w:proofErr w:type="spellStart"/>
+      <w:r>
+        <w:t>Materialize</w:t>
+      </w:r>
+      <w:proofErr w:type="spellEnd"/>
+      <w:r>
+        <w:t xml:space="preserve"> is een framework die veel werkt met op google gebaseerde componenten, daardoor erg gewild. </w:t>
       </w:r>
     </w:p>
     <w:p>
@@ -3313,7 +3866,15 @@
         <w:ind w:left="0"/>
       </w:pPr>
       <w:r>
-        <w:t>Voordelen (keycdn, 2018):</w:t>
+        <w:t>Voordelen (</w:t>
+      </w:r>
+      <w:proofErr w:type="spellStart"/>
+      <w:r>
+        <w:t>keycdn</w:t>
+      </w:r>
+      <w:proofErr w:type="spellEnd"/>
+      <w:r>
+        <w:t>, 2018):</w:t>
       </w:r>
     </w:p>
     <w:p>
@@ -3342,8 +3903,13 @@
           <w:color w:val="5A5A5A"/>
         </w:rPr>
       </w:pPr>
-      <w:r>
-        <w:t xml:space="preserve">Responsive voor elke schermgrootte. </w:t>
+      <w:proofErr w:type="spellStart"/>
+      <w:r>
+        <w:t>Responsive</w:t>
+      </w:r>
+      <w:proofErr w:type="spellEnd"/>
+      <w:r>
+        <w:t xml:space="preserve"> voor elke schermgrootte. </w:t>
       </w:r>
     </w:p>
     <w:p>
@@ -3529,7 +4095,23 @@
         </w:rPr>
       </w:pPr>
       <w:r>
-        <w:t>Het framework moet bestaan uit een grote community, met minimaal 10.000 actieve gebruikers. Dit is omdat er veel tutorials voor het framework aanwezig moeten zijn, daarnaast is door middel van een grotere community meer informatie en tutorials te vinden.</w:t>
+        <w:t xml:space="preserve">Het framework moet bestaan uit een grote community, met minimaal 10.000 actieve gebruikers. Dit is omdat er veel </w:t>
+      </w:r>
+      <w:proofErr w:type="spellStart"/>
+      <w:r>
+        <w:t>tutorials</w:t>
+      </w:r>
+      <w:proofErr w:type="spellEnd"/>
+      <w:r>
+        <w:t xml:space="preserve"> voor het framework aanwezig moeten zijn, daarnaast is door middel van een grotere community meer informatie en </w:t>
+      </w:r>
+      <w:proofErr w:type="spellStart"/>
+      <w:r>
+        <w:t>tutorials</w:t>
+      </w:r>
+      <w:proofErr w:type="spellEnd"/>
+      <w:r>
+        <w:t xml:space="preserve"> te vinden.</w:t>
       </w:r>
     </w:p>
     <w:p>
@@ -3707,6 +4289,7 @@
           <w:color w:val="5A5A5A"/>
         </w:rPr>
       </w:pPr>
+      <w:proofErr w:type="spellStart"/>
       <w:r>
         <w:rPr>
           <w:b/>
@@ -3714,6 +4297,7 @@
         </w:rPr>
         <w:t>Lightweight</w:t>
       </w:r>
+      <w:proofErr w:type="spellEnd"/>
     </w:p>
     <w:p>
       <w:pPr>
@@ -3761,7 +4345,15 @@
         </w:rPr>
       </w:pPr>
       <w:r>
-        <w:t xml:space="preserve">De perfomance van de website is erg belangrijk. Een demo-website zou binnen 1 seconden geladen moeten zijn. </w:t>
+        <w:t xml:space="preserve">De </w:t>
+      </w:r>
+      <w:proofErr w:type="spellStart"/>
+      <w:r>
+        <w:t>perfomance</w:t>
+      </w:r>
+      <w:proofErr w:type="spellEnd"/>
+      <w:r>
+        <w:t xml:space="preserve"> van de website is erg belangrijk. Een demo-website zou binnen 1 seconden geladen moeten zijn. </w:t>
       </w:r>
     </w:p>
     <w:p>
@@ -3775,6 +4367,7 @@
           <w:color w:val="5A5A5A"/>
         </w:rPr>
       </w:pPr>
+      <w:proofErr w:type="spellStart"/>
       <w:r>
         <w:rPr>
           <w:b/>
@@ -3782,6 +4375,7 @@
         </w:rPr>
         <w:t>Responsive</w:t>
       </w:r>
+      <w:proofErr w:type="spellEnd"/>
     </w:p>
     <w:p>
       <w:pPr>
@@ -3795,7 +4389,15 @@
         </w:rPr>
       </w:pPr>
       <w:r>
-        <w:t>Het framework moet alle verschillende apparaten supporten. Het framework moet minimaal een mobiele variant en desktop variant kunnen maken.</w:t>
+        <w:t xml:space="preserve">Het framework moet alle verschillende apparaten </w:t>
+      </w:r>
+      <w:proofErr w:type="spellStart"/>
+      <w:r>
+        <w:t>supporten</w:t>
+      </w:r>
+      <w:proofErr w:type="spellEnd"/>
+      <w:r>
+        <w:t>. Het framework moet minimaal een mobiele variant en desktop variant kunnen maken.</w:t>
       </w:r>
     </w:p>
     <w:p>
@@ -3999,7 +4601,15 @@
         <w:t>plug-in</w:t>
       </w:r>
       <w:r>
-        <w:t xml:space="preserve"> of package. Of de het framework heeft een visual editor. Hierdoor zou het heel makkelijk zijn om snel mooie webpagina’s te maken.</w:t>
+        <w:t xml:space="preserve"> of package. Of de het framework heeft een </w:t>
+      </w:r>
+      <w:proofErr w:type="spellStart"/>
+      <w:r>
+        <w:t>visual</w:t>
+      </w:r>
+      <w:proofErr w:type="spellEnd"/>
+      <w:r>
+        <w:t xml:space="preserve"> editor. Hierdoor zou het heel makkelijk zijn om snel mooie webpagina’s te maken.</w:t>
       </w:r>
     </w:p>
     <w:p>
@@ -4084,9 +4694,11 @@
           <w:szCs w:val="24"/>
         </w:rPr>
       </w:pPr>
+      <w:proofErr w:type="spellStart"/>
       <w:r>
         <w:t>SemanticUI</w:t>
       </w:r>
+      <w:proofErr w:type="spellEnd"/>
     </w:p>
     <w:p>
       <w:pPr>
@@ -4349,8 +4961,20 @@
                 <w:szCs w:val="22"/>
                 <w:lang w:eastAsia="nl-NL"/>
               </w:rPr>
-              <w:t>5. UIkit</w:t>
-            </w:r>
+              <w:t xml:space="preserve">5. </w:t>
+            </w:r>
+            <w:proofErr w:type="spellStart"/>
+            <w:r>
+              <w:rPr>
+                <w:rFonts w:ascii="Calibri" w:eastAsia="Times New Roman" w:hAnsi="Calibri" w:cs="Calibri"/>
+                <w:color w:val="000000" w:themeColor="text1"/>
+                <w:sz w:val="22"/>
+                <w:szCs w:val="22"/>
+                <w:lang w:eastAsia="nl-NL"/>
+              </w:rPr>
+              <w:t>UIkit</w:t>
+            </w:r>
+            <w:proofErr w:type="spellEnd"/>
           </w:p>
         </w:tc>
         <w:tc>
@@ -4386,8 +5010,20 @@
                 <w:szCs w:val="22"/>
                 <w:lang w:eastAsia="nl-NL"/>
               </w:rPr>
-              <w:t>6. Skeleton</w:t>
-            </w:r>
+              <w:t xml:space="preserve">6. </w:t>
+            </w:r>
+            <w:proofErr w:type="spellStart"/>
+            <w:r>
+              <w:rPr>
+                <w:rFonts w:ascii="Calibri" w:eastAsia="Times New Roman" w:hAnsi="Calibri" w:cs="Calibri"/>
+                <w:color w:val="000000" w:themeColor="text1"/>
+                <w:sz w:val="22"/>
+                <w:szCs w:val="22"/>
+                <w:lang w:eastAsia="nl-NL"/>
+              </w:rPr>
+              <w:t>Skeleton</w:t>
+            </w:r>
+            <w:proofErr w:type="spellEnd"/>
           </w:p>
         </w:tc>
         <w:tc>
@@ -4460,8 +5096,20 @@
                 <w:szCs w:val="22"/>
                 <w:lang w:eastAsia="nl-NL"/>
               </w:rPr>
-              <w:t>8. Materialize</w:t>
-            </w:r>
+              <w:t xml:space="preserve">8. </w:t>
+            </w:r>
+            <w:proofErr w:type="spellStart"/>
+            <w:r>
+              <w:rPr>
+                <w:rFonts w:ascii="Calibri" w:eastAsia="Times New Roman" w:hAnsi="Calibri" w:cs="Calibri"/>
+                <w:color w:val="000000" w:themeColor="text1"/>
+                <w:sz w:val="22"/>
+                <w:szCs w:val="22"/>
+                <w:lang w:eastAsia="nl-NL"/>
+              </w:rPr>
+              <w:t>Materialize</w:t>
+            </w:r>
+            <w:proofErr w:type="spellEnd"/>
           </w:p>
         </w:tc>
       </w:tr>
@@ -5849,8 +6497,20 @@
                 <w:szCs w:val="22"/>
                 <w:lang w:eastAsia="nl-NL"/>
               </w:rPr>
-              <w:t>5. Lightweight</w:t>
-            </w:r>
+              <w:t xml:space="preserve">5. </w:t>
+            </w:r>
+            <w:proofErr w:type="spellStart"/>
+            <w:r>
+              <w:rPr>
+                <w:rFonts w:ascii="Calibri" w:eastAsia="Times New Roman" w:hAnsi="Calibri" w:cs="Calibri"/>
+                <w:color w:val="000000" w:themeColor="text1"/>
+                <w:sz w:val="22"/>
+                <w:szCs w:val="22"/>
+                <w:lang w:eastAsia="nl-NL"/>
+              </w:rPr>
+              <w:t>Lightweight</w:t>
+            </w:r>
+            <w:proofErr w:type="spellEnd"/>
           </w:p>
         </w:tc>
         <w:tc>
@@ -6523,8 +7183,20 @@
                 <w:szCs w:val="22"/>
                 <w:lang w:eastAsia="nl-NL"/>
               </w:rPr>
-              <w:t>7. Responsive</w:t>
-            </w:r>
+              <w:t xml:space="preserve">7. </w:t>
+            </w:r>
+            <w:proofErr w:type="spellStart"/>
+            <w:r>
+              <w:rPr>
+                <w:rFonts w:ascii="Calibri" w:eastAsia="Times New Roman" w:hAnsi="Calibri" w:cs="Calibri"/>
+                <w:color w:val="000000" w:themeColor="text1"/>
+                <w:sz w:val="22"/>
+                <w:szCs w:val="22"/>
+                <w:lang w:eastAsia="nl-NL"/>
+              </w:rPr>
+              <w:t>Responsive</w:t>
+            </w:r>
+            <w:proofErr w:type="spellEnd"/>
           </w:p>
         </w:tc>
         <w:tc>
@@ -9490,7 +10162,15 @@
         <w:ind w:left="0"/>
       </w:pPr>
       <w:r>
-        <w:t xml:space="preserve">Eerst werd er gekeken naar de downloadpagina van Bootstrap. Er kan gekozen worden voor een precompiled versie. Dat werkt heel erg simpel. Je sleept de bestanden in de map van het project, en dan kan gebruik gemaakt worden van Bootstrap. </w:t>
+        <w:t xml:space="preserve">Eerst werd er gekeken naar de downloadpagina van Bootstrap. Er kan gekozen worden voor een </w:t>
+      </w:r>
+      <w:proofErr w:type="spellStart"/>
+      <w:r>
+        <w:t>precompiled</w:t>
+      </w:r>
+      <w:proofErr w:type="spellEnd"/>
+      <w:r>
+        <w:t xml:space="preserve"> versie. Dat werkt heel erg simpel. Je sleept de bestanden in de map van het project, en dan kan gebruik gemaakt worden van Bootstrap. </w:t>
       </w:r>
     </w:p>
     <w:p>
@@ -9498,7 +10178,15 @@
         <w:ind w:left="0"/>
       </w:pPr>
       <w:r>
-        <w:t xml:space="preserve">Het probleem is dan dat je niet zelf de kleuren of andere opties kan veranderen. Als je dat wilt doen moet je de source files downloaden, en het zelf compilen. Dit is al een stuk lastiger, maar gelukkig hoef je dat niet te doen. </w:t>
+        <w:t xml:space="preserve">Het probleem is dan dat je niet zelf de kleuren of andere opties kan veranderen. Als je dat wilt doen moet je de source files downloaden, en het zelf </w:t>
+      </w:r>
+      <w:proofErr w:type="spellStart"/>
+      <w:r>
+        <w:t>compilen</w:t>
+      </w:r>
+      <w:proofErr w:type="spellEnd"/>
+      <w:r>
+        <w:t xml:space="preserve">. Dit is al een stuk lastiger, maar gelukkig hoef je dat niet te doen. </w:t>
       </w:r>
     </w:p>
     <w:p>
@@ -9509,7 +10197,39 @@
         </w:rPr>
       </w:pPr>
       <w:r>
-        <w:t>Doormiddel van het aanmaken van een custom css bestand, kunnen op die manier alle kleuren worden aangepast. Ook is dit makkelijk te doen via een website van doormiddel van een website, genaamd bootstrap.build. (Bootsrap-build, 2019)</w:t>
+        <w:t xml:space="preserve">Doormiddel van het aanmaken van een </w:t>
+      </w:r>
+      <w:proofErr w:type="spellStart"/>
+      <w:r>
+        <w:t>custom</w:t>
+      </w:r>
+      <w:proofErr w:type="spellEnd"/>
+      <w:r>
+        <w:t xml:space="preserve"> </w:t>
+      </w:r>
+      <w:proofErr w:type="spellStart"/>
+      <w:r>
+        <w:t>css</w:t>
+      </w:r>
+      <w:proofErr w:type="spellEnd"/>
+      <w:r>
+        <w:t xml:space="preserve"> bestand, kunnen op die manier alle kleuren worden aangepast. Ook is dit makkelijk te doen via een website van doormiddel van een website, genaamd </w:t>
+      </w:r>
+      <w:proofErr w:type="spellStart"/>
+      <w:r>
+        <w:t>bootstrap.build</w:t>
+      </w:r>
+      <w:proofErr w:type="spellEnd"/>
+      <w:r>
+        <w:t>. (Bootsrap-</w:t>
+      </w:r>
+      <w:proofErr w:type="spellStart"/>
+      <w:r>
+        <w:t>build</w:t>
+      </w:r>
+      <w:proofErr w:type="spellEnd"/>
+      <w:r>
+        <w:t>, 2019)</w:t>
       </w:r>
     </w:p>
     <w:p>
@@ -9517,7 +10237,23 @@
         <w:ind w:left="0"/>
       </w:pPr>
       <w:r>
-        <w:t>Wat ook heel erg handig is aan Bootstrap is dat er verschillende editors ervoor zijn. Een editor voor een framework zorgt ervoor dat doormiddel van “drag and drop” de verschillende elementen die het framework te bieden heeft heel makkelijk toegevoegd kan worden aan de website. Hieronder zie je een afbeelding (afbeelding 1) van een editor voor Bootstrap, genaamd Bootstrap Studio.</w:t>
+        <w:t>Wat ook heel erg handig is aan Bootstrap is dat er verschillende editors ervoor zijn. Een editor voor een framework zorgt ervoor dat doormiddel van “</w:t>
+      </w:r>
+      <w:proofErr w:type="spellStart"/>
+      <w:r>
+        <w:t>drag</w:t>
+      </w:r>
+      <w:proofErr w:type="spellEnd"/>
+      <w:r>
+        <w:t xml:space="preserve"> </w:t>
+      </w:r>
+      <w:proofErr w:type="spellStart"/>
+      <w:r>
+        <w:t>and</w:t>
+      </w:r>
+      <w:proofErr w:type="spellEnd"/>
+      <w:r>
+        <w:t xml:space="preserve"> drop” de verschillende elementen die het framework te bieden heeft heel makkelijk toegevoegd kan worden aan de website. Hieronder zie je een afbeelding (afbeelding 1) van een editor voor Bootstrap, genaamd Bootstrap Studio.</w:t>
       </w:r>
     </w:p>
     <w:p>
@@ -9670,6 +10406,7 @@
       <w:r>
         <w:t xml:space="preserve"> geeft veel </w:t>
       </w:r>
+      <w:proofErr w:type="spellStart"/>
       <w:r>
         <w:t>customi</w:t>
       </w:r>
@@ -9682,6 +10419,7 @@
       <w:r>
         <w:t>ion</w:t>
       </w:r>
+      <w:proofErr w:type="spellEnd"/>
       <w:r>
         <w:t xml:space="preserve"> opties op de site. </w:t>
       </w:r>
@@ -9712,7 +10450,39 @@
         <w:ind w:left="0"/>
       </w:pPr>
       <w:r>
-        <w:t xml:space="preserve">Ook is er een editor beschikbaar bij Foundation. Hierdoor kan drag and drop gebruikt worden bij Foundation, wat werken stukken sneller maakt dan bij een normale editor zoals visual code. Ook heeft foundation veel building blocks op hun site staan. Hierdoor kun je snel een opzet maken voor de site. </w:t>
+        <w:t xml:space="preserve">Ook is er een editor beschikbaar bij Foundation. Hierdoor kan </w:t>
+      </w:r>
+      <w:proofErr w:type="spellStart"/>
+      <w:r>
+        <w:t>drag</w:t>
+      </w:r>
+      <w:proofErr w:type="spellEnd"/>
+      <w:r>
+        <w:t xml:space="preserve"> </w:t>
+      </w:r>
+      <w:proofErr w:type="spellStart"/>
+      <w:r>
+        <w:t>and</w:t>
+      </w:r>
+      <w:proofErr w:type="spellEnd"/>
+      <w:r>
+        <w:t xml:space="preserve"> drop gebruikt worden bij Foundation, wat werken stukken sneller maakt dan bij een normale editor zoals </w:t>
+      </w:r>
+      <w:proofErr w:type="spellStart"/>
+      <w:r>
+        <w:t>visual</w:t>
+      </w:r>
+      <w:proofErr w:type="spellEnd"/>
+      <w:r>
+        <w:t xml:space="preserve"> code. Ook heeft foundation veel building </w:t>
+      </w:r>
+      <w:proofErr w:type="spellStart"/>
+      <w:r>
+        <w:t>blocks</w:t>
+      </w:r>
+      <w:proofErr w:type="spellEnd"/>
+      <w:r>
+        <w:t xml:space="preserve"> op hun site staan. Hierdoor kun je snel een opzet maken voor de site. </w:t>
       </w:r>
     </w:p>
     <w:p>
@@ -9776,7 +10546,15 @@
         <w:ind w:left="0"/>
       </w:pPr>
       <w:r>
-        <w:t xml:space="preserve">Na het installeren is er gekeken naar hoe het werkt om iets toe te voegen. Bij Semantic UI is dit erg simpel. Er zijn heel veel keuze waaruit gekozen kan worden om je site te implementeren. Je kan bijvoorbeeld kiezen voor een bepaalde dropdown, deze code kun je gelijk hieronder vinden. Door de code simpelweg te kopiëren en te plakken in je file zal het werken. Op het moment dat je bepaalde dingen toch deels wilt aanpassen kun je dat gewoon gelijk in de code zelf doen.   </w:t>
+        <w:t xml:space="preserve">Na het installeren is er gekeken naar hoe het werkt om iets toe te voegen. Bij Semantic UI is dit erg simpel. Er zijn heel veel keuze waaruit gekozen kan worden om je site te implementeren. Je kan bijvoorbeeld kiezen voor een bepaalde </w:t>
+      </w:r>
+      <w:proofErr w:type="spellStart"/>
+      <w:r>
+        <w:t>dropdown</w:t>
+      </w:r>
+      <w:proofErr w:type="spellEnd"/>
+      <w:r>
+        <w:t xml:space="preserve">, deze code kun je gelijk hieronder vinden. Door de code simpelweg te kopiëren en te plakken in je file zal het werken. Op het moment dat je bepaalde dingen toch deels wilt aanpassen kun je dat gewoon gelijk in de code zelf doen.   </w:t>
       </w:r>
     </w:p>
     <w:p>
@@ -9939,7 +10717,31 @@
         <w:ind w:left="0"/>
       </w:pPr>
       <w:r>
-        <w:t>Wat we hebben gezien voor Bootstrap is dat dit framework over meer content beschikt. Wat erna toe kan leiden dat de compatibiliteit van andere modules beter op elkaar kunnen afspelen. Semantic Ui verschilt niet heel erg veel van andere een framework. Toch heeft dit keuze geleid met bepaalde redenen dit blijken:</w:t>
+        <w:t>Wat we hebben gezien voor Bootstrap is dat dit framework over meer content beschikt. Wat ertoe kan leiden dat de compatibiliteit van andere modules beter op elkaar kunnen afspelen. Semantic U</w:t>
+      </w:r>
+      <w:r>
+        <w:t>I</w:t>
+      </w:r>
+      <w:r>
+        <w:t xml:space="preserve"> verschilt niet heel erg veel van een </w:t>
+      </w:r>
+      <w:r>
+        <w:t xml:space="preserve">andere </w:t>
+      </w:r>
+      <w:r>
+        <w:t xml:space="preserve">framework. Toch </w:t>
+      </w:r>
+      <w:r>
+        <w:t>is deze</w:t>
+      </w:r>
+      <w:r>
+        <w:t xml:space="preserve"> keuze </w:t>
+      </w:r>
+      <w:r>
+        <w:t>tot stand gekomen met de volgende redenen</w:t>
+      </w:r>
+      <w:r>
+        <w:t>:</w:t>
       </w:r>
     </w:p>
     <w:p>
@@ -10003,7 +10805,15 @@
         <w:ind w:left="0"/>
       </w:pPr>
       <w:r>
-        <w:t>In dit rapport staat ook beschreven dat we een editor gaan gebruiken. Dit is echter niet meer het geval na overleg en wat testen met dit programma. Hierna hebben we dit ook per direct uit onze project verwijderd.</w:t>
+        <w:t>In dit rapport staat ook beschreven dat we een editor gaan gebruiken. Dit is echter niet meer het geval na overleg en wat testen met dit programma. Hierna hebben we dit ook per direct uit on</w:t>
+      </w:r>
+      <w:r>
+        <w:t>s</w:t>
+      </w:r>
+      <w:bookmarkStart w:id="31" w:name="_GoBack"/>
+      <w:bookmarkEnd w:id="31"/>
+      <w:r>
+        <w:t xml:space="preserve"> project verwijderd.</w:t>
       </w:r>
     </w:p>
     <w:p>
@@ -10028,9 +10838,37 @@
           <w:numId w:val="37"/>
         </w:numPr>
       </w:pPr>
-      <w:bookmarkStart w:id="31" w:name="_GoBack"/>
-      <w:r>
-        <w:t xml:space="preserve">YOOtheme. (z.d.). UIkit Documentation. Geraadpleegd op 16 april 2019, van </w:t>
+      <w:proofErr w:type="spellStart"/>
+      <w:r>
+        <w:t>YOOtheme</w:t>
+      </w:r>
+      <w:proofErr w:type="spellEnd"/>
+      <w:r>
+        <w:t>. (</w:t>
+      </w:r>
+      <w:proofErr w:type="spellStart"/>
+      <w:r>
+        <w:t>z.d.</w:t>
+      </w:r>
+      <w:proofErr w:type="spellEnd"/>
+      <w:r>
+        <w:t xml:space="preserve">). </w:t>
+      </w:r>
+      <w:proofErr w:type="spellStart"/>
+      <w:r>
+        <w:t>UIkit</w:t>
+      </w:r>
+      <w:proofErr w:type="spellEnd"/>
+      <w:r>
+        <w:t xml:space="preserve"> </w:t>
+      </w:r>
+      <w:proofErr w:type="spellStart"/>
+      <w:r>
+        <w:t>Documentation</w:t>
+      </w:r>
+      <w:proofErr w:type="spellEnd"/>
+      <w:r>
+        <w:t xml:space="preserve">. Geraadpleegd op 16 april 2019, van </w:t>
       </w:r>
       <w:hyperlink r:id="rId10">
         <w:r>
@@ -10055,7 +10893,21 @@
         <w:rPr>
           <w:lang w:val="en-GB"/>
         </w:rPr>
-        <w:t xml:space="preserve">Thakur, A. (2018, 10 oktober). 10 Best CSS Frameworks for Front-End Developers. </w:t>
+        <w:t xml:space="preserve">Thakur, A. (2018, 10 </w:t>
+      </w:r>
+      <w:proofErr w:type="spellStart"/>
+      <w:r>
+        <w:rPr>
+          <w:lang w:val="en-GB"/>
+        </w:rPr>
+        <w:t>oktober</w:t>
+      </w:r>
+      <w:proofErr w:type="spellEnd"/>
+      <w:r>
+        <w:rPr>
+          <w:lang w:val="en-GB"/>
+        </w:rPr>
+        <w:t xml:space="preserve">). 10 Best CSS Frameworks for Front-End Developers. </w:t>
       </w:r>
       <w:r>
         <w:t xml:space="preserve">Geraadpleegd op 16 april 2019, van </w:t>
@@ -10086,7 +10938,35 @@
         <w:rPr>
           <w:lang w:val="en-GB"/>
         </w:rPr>
-        <w:t xml:space="preserve">Slant. (z.d.). UiKit Review. </w:t>
+        <w:t>Slant. (</w:t>
+      </w:r>
+      <w:proofErr w:type="spellStart"/>
+      <w:r>
+        <w:rPr>
+          <w:lang w:val="en-GB"/>
+        </w:rPr>
+        <w:t>z.d</w:t>
+      </w:r>
+      <w:proofErr w:type="spellEnd"/>
+      <w:r>
+        <w:rPr>
+          <w:lang w:val="en-GB"/>
+        </w:rPr>
+        <w:t xml:space="preserve">.). </w:t>
+      </w:r>
+      <w:proofErr w:type="spellStart"/>
+      <w:r>
+        <w:rPr>
+          <w:lang w:val="en-GB"/>
+        </w:rPr>
+        <w:t>UiKit</w:t>
+      </w:r>
+      <w:proofErr w:type="spellEnd"/>
+      <w:r>
+        <w:rPr>
+          <w:lang w:val="en-GB"/>
+        </w:rPr>
+        <w:t xml:space="preserve"> Review. </w:t>
       </w:r>
       <w:r>
         <w:t xml:space="preserve">Geraadpleegd op 16 april 2019, van </w:t>
@@ -10113,11 +10993,33 @@
           <w:rFonts w:ascii="Calibri" w:hAnsi="Calibri" w:cs="Calibri"/>
         </w:rPr>
       </w:pPr>
+      <w:proofErr w:type="spellStart"/>
       <w:r>
         <w:rPr>
           <w:lang w:val="en-GB"/>
         </w:rPr>
-        <w:t xml:space="preserve">Agriya. (2016, 25 februari). Foundation, Bootstrap and Skeleton - Pros and Cons. </w:t>
+        <w:t>Agriya</w:t>
+      </w:r>
+      <w:proofErr w:type="spellEnd"/>
+      <w:r>
+        <w:rPr>
+          <w:lang w:val="en-GB"/>
+        </w:rPr>
+        <w:t xml:space="preserve">. (2016, 25 </w:t>
+      </w:r>
+      <w:proofErr w:type="spellStart"/>
+      <w:r>
+        <w:rPr>
+          <w:lang w:val="en-GB"/>
+        </w:rPr>
+        <w:t>februari</w:t>
+      </w:r>
+      <w:proofErr w:type="spellEnd"/>
+      <w:r>
+        <w:rPr>
+          <w:lang w:val="en-GB"/>
+        </w:rPr>
+        <w:t xml:space="preserve">). Foundation, Bootstrap and Skeleton - Pros and Cons. </w:t>
       </w:r>
       <w:r>
         <w:t xml:space="preserve">Geraadpleegd op 17 april 2019, van </w:t>
@@ -10151,7 +11053,33 @@
         <w:rPr>
           <w:lang w:val="en-GB"/>
         </w:rPr>
-        <w:t xml:space="preserve">Marks, T. (2018, 6 juli). Evaluating CSS Frameworks — Bootstrap vs Bulma vs Foundation vs Milligram vs Pure vs Semantic vs…. </w:t>
+        <w:t xml:space="preserve">Marks, T. (2018, 6 </w:t>
+      </w:r>
+      <w:proofErr w:type="spellStart"/>
+      <w:r>
+        <w:rPr>
+          <w:lang w:val="en-GB"/>
+        </w:rPr>
+        <w:t>juli</w:t>
+      </w:r>
+      <w:proofErr w:type="spellEnd"/>
+      <w:r>
+        <w:rPr>
+          <w:lang w:val="en-GB"/>
+        </w:rPr>
+        <w:t xml:space="preserve">). Evaluating CSS Frameworks — Bootstrap vs Bulma vs Foundation vs </w:t>
+      </w:r>
+      <w:r>
+        <w:rPr>
+          <w:lang w:val="en-GB"/>
+        </w:rPr>
+        <w:t>Milligram vs Pur</w:t>
+      </w:r>
+      <w:r>
+        <w:rPr>
+          <w:lang w:val="en-GB"/>
+        </w:rPr>
+        <w:t xml:space="preserve">e vs Semantic vs…. </w:t>
       </w:r>
       <w:r>
         <w:t xml:space="preserve">Geraadpleegd op 17 april 2019, van </w:t>
@@ -10176,13 +11104,59 @@
           <w:numId w:val="37"/>
         </w:numPr>
       </w:pPr>
+      <w:proofErr w:type="spellStart"/>
       <w:r>
         <w:rPr>
           <w:rFonts w:ascii="Calibri" w:eastAsia="Calibri" w:hAnsi="Calibri" w:cs="Calibri"/>
           <w:color w:val="0D405F"/>
           <w:lang w:val="en-GB"/>
         </w:rPr>
-        <w:t xml:space="preserve">Sevilleja, C. (2018, 26 december). Get to Know Bulma: My Current Favorite CSS Framework. </w:t>
+        <w:t>Sevilleja</w:t>
+      </w:r>
+      <w:proofErr w:type="spellEnd"/>
+      <w:r>
+        <w:rPr>
+          <w:rFonts w:ascii="Calibri" w:eastAsia="Calibri" w:hAnsi="Calibri" w:cs="Calibri"/>
+          <w:color w:val="0D405F"/>
+          <w:lang w:val="en-GB"/>
+        </w:rPr>
+        <w:t xml:space="preserve">, C. (2018, 26 </w:t>
+      </w:r>
+      <w:proofErr w:type="spellStart"/>
+      <w:r>
+        <w:rPr>
+          <w:rFonts w:ascii="Calibri" w:eastAsia="Calibri" w:hAnsi="Calibri" w:cs="Calibri"/>
+          <w:color w:val="0D405F"/>
+          <w:lang w:val="en-GB"/>
+        </w:rPr>
+        <w:t>december</w:t>
+      </w:r>
+      <w:proofErr w:type="spellEnd"/>
+      <w:r>
+        <w:rPr>
+          <w:rFonts w:ascii="Calibri" w:eastAsia="Calibri" w:hAnsi="Calibri" w:cs="Calibri"/>
+          <w:color w:val="0D405F"/>
+          <w:lang w:val="en-GB"/>
+        </w:rPr>
+        <w:t xml:space="preserve">). Get to Know Bulma: My Current </w:t>
+      </w:r>
+      <w:proofErr w:type="spellStart"/>
+      <w:r>
+        <w:rPr>
+          <w:rFonts w:ascii="Calibri" w:eastAsia="Calibri" w:hAnsi="Calibri" w:cs="Calibri"/>
+          <w:color w:val="0D405F"/>
+          <w:lang w:val="en-GB"/>
+        </w:rPr>
+        <w:t>Favorite</w:t>
+      </w:r>
+      <w:proofErr w:type="spellEnd"/>
+      <w:r>
+        <w:rPr>
+          <w:rFonts w:ascii="Calibri" w:eastAsia="Calibri" w:hAnsi="Calibri" w:cs="Calibri"/>
+          <w:color w:val="0D405F"/>
+          <w:lang w:val="en-GB"/>
+        </w:rPr>
+        <w:t xml:space="preserve"> CSS Framework. </w:t>
       </w:r>
       <w:r>
         <w:rPr>
@@ -10217,6 +11191,7 @@
           <w:numId w:val="37"/>
         </w:numPr>
       </w:pPr>
+      <w:proofErr w:type="spellStart"/>
       <w:r>
         <w:rPr>
           <w:rFonts w:ascii="Calibri" w:eastAsia="Calibri" w:hAnsi="Calibri" w:cs="Calibri"/>
@@ -10224,7 +11199,34 @@
           <w:lang w:val="en-GB"/>
         </w:rPr>
         <w:lastRenderedPageBreak/>
-        <w:t xml:space="preserve">Bennour, A. (2018, 29 mei). 2018 CSS Framework || Which Is Better: Bulma vs Bootstrap vs Foundation. </w:t>
+        <w:t>Bennour</w:t>
+      </w:r>
+      <w:proofErr w:type="spellEnd"/>
+      <w:r>
+        <w:rPr>
+          <w:rFonts w:ascii="Calibri" w:eastAsia="Calibri" w:hAnsi="Calibri" w:cs="Calibri"/>
+          <w:color w:val="0D405F"/>
+          <w:lang w:val="en-GB"/>
+        </w:rPr>
+        <w:t xml:space="preserve">, A. (2018, 29 </w:t>
+      </w:r>
+      <w:proofErr w:type="spellStart"/>
+      <w:r>
+        <w:rPr>
+          <w:rFonts w:ascii="Calibri" w:eastAsia="Calibri" w:hAnsi="Calibri" w:cs="Calibri"/>
+          <w:color w:val="0D405F"/>
+          <w:lang w:val="en-GB"/>
+        </w:rPr>
+        <w:t>mei</w:t>
+      </w:r>
+      <w:proofErr w:type="spellEnd"/>
+      <w:r>
+        <w:rPr>
+          <w:rFonts w:ascii="Calibri" w:eastAsia="Calibri" w:hAnsi="Calibri" w:cs="Calibri"/>
+          <w:color w:val="0D405F"/>
+          <w:lang w:val="en-GB"/>
+        </w:rPr>
+        <w:t xml:space="preserve">). 2018 CSS Framework || Which Is Better: Bulma vs Bootstrap vs Foundation. </w:t>
       </w:r>
       <w:r>
         <w:rPr>
@@ -10270,7 +11272,21 @@
         <w:rPr>
           <w:rFonts w:ascii="Calibri" w:eastAsia="Calibri" w:hAnsi="Calibri" w:cs="Calibri"/>
         </w:rPr>
-        <w:t xml:space="preserve">(z.d.). Geraadpleegd op 18 april 2019, van </w:t>
+        <w:t>(</w:t>
+      </w:r>
+      <w:proofErr w:type="spellStart"/>
+      <w:r>
+        <w:rPr>
+          <w:rFonts w:ascii="Calibri" w:eastAsia="Calibri" w:hAnsi="Calibri" w:cs="Calibri"/>
+        </w:rPr>
+        <w:t>z.d.</w:t>
+      </w:r>
+      <w:proofErr w:type="spellEnd"/>
+      <w:r>
+        <w:rPr>
+          <w:rFonts w:ascii="Calibri" w:eastAsia="Calibri" w:hAnsi="Calibri" w:cs="Calibri"/>
+        </w:rPr>
+        <w:t xml:space="preserve">). Geraadpleegd op 18 april 2019, van </w:t>
       </w:r>
       <w:hyperlink r:id="rId17">
         <w:r>
@@ -10282,7 +11298,6 @@
         </w:r>
       </w:hyperlink>
     </w:p>
-    <w:bookmarkEnd w:id="31"/>
     <w:p>
       <w:pPr>
         <w:ind w:left="0"/>
@@ -16267,7 +17282,7 @@
 </file>
 
 <file path=customXml/itemProps1.xml><?xml version="1.0" encoding="utf-8"?>
-<ds:datastoreItem xmlns:ds="http://schemas.openxmlformats.org/officeDocument/2006/customXml" ds:itemID="{048414A9-CD81-4AF2-84C3-D029854B674F}">
+<ds:datastoreItem xmlns:ds="http://schemas.openxmlformats.org/officeDocument/2006/customXml" ds:itemID="{73FB8D82-5367-4D6B-92CC-73132142FA84}">
   <ds:schemaRefs>
     <ds:schemaRef ds:uri="http://schemas.openxmlformats.org/officeDocument/2006/bibliography"/>
   </ds:schemaRefs>

</xml_diff>